<commit_message>
Update class 3 slides.
</commit_message>
<xml_diff>
--- a/slides03w.docx
+++ b/slides03w.docx
@@ -29604,7 +29604,7 @@
       </w:r>
     </w:p>
     <w:bookmarkEnd w:id="115"/>
-    <w:bookmarkStart w:id="119" w:name="checking-model-fit3-n-670-1"/>
+    <w:bookmarkStart w:id="119" w:name="checking-model-fit4-n-670"/>
     <w:p>
       <w:pPr>
         <w:pStyle w:val="Heading2"/>
@@ -29619,7 +29619,7 @@
         <w:rPr>
           <w:rStyle w:val="VerbatimChar"/>
         </w:rPr>
-        <w:t xml:space="preserve">fit3</w:t>
+        <w:t xml:space="preserve">fit4</w:t>
       </w:r>
       <w:r>
         <w:t xml:space="preserve"> </w:t>

</xml_diff>

<commit_message>
Revise Class 3 slides.
</commit_message>
<xml_diff>
--- a/slides03w.docx
+++ b/slides03w.docx
@@ -3945,7 +3945,7 @@
         <w:t xml:space="preserve">fit3</w:t>
       </w:r>
       <w:r>
-        <w:t xml:space="preserve">): Then add in our (centered) covariate,</w:t>
+        <w:t xml:space="preserve">): Add in our (centered) covariate,</w:t>
       </w:r>
       <w:r>
         <w:t xml:space="preserve"> </w:t>
@@ -3957,7 +3957,19 @@
         <w:t xml:space="preserve">fruit_c</w:t>
       </w:r>
       <w:r>
-        <w:t xml:space="preserve">.</w:t>
+        <w:t xml:space="preserve"> </w:t>
+      </w:r>
+      <w:r>
+        <w:t xml:space="preserve">to</w:t>
+      </w:r>
+      <w:r>
+        <w:t xml:space="preserve"> </w:t>
+      </w:r>
+      <w:r>
+        <w:rPr>
+          <w:rStyle w:val="VerbatimChar"/>
+        </w:rPr>
+        <w:t xml:space="preserve">fit1</w:t>
       </w:r>
     </w:p>
     <w:p>
@@ -3978,7 +3990,7 @@
         <w:t xml:space="preserve">fit4</w:t>
       </w:r>
       <w:r>
-        <w:t xml:space="preserve">): Use a quadratic polynomial in</w:t>
+        <w:t xml:space="preserve">): Add in our (centered) covariate,</w:t>
       </w:r>
       <w:r>
         <w:t xml:space="preserve"> </w:t>
@@ -3990,7 +4002,19 @@
         <w:t xml:space="preserve">fruit_c</w:t>
       </w:r>
       <w:r>
-        <w:t xml:space="preserve">.</w:t>
+        <w:t xml:space="preserve"> </w:t>
+      </w:r>
+      <w:r>
+        <w:t xml:space="preserve">to</w:t>
+      </w:r>
+      <w:r>
+        <w:t xml:space="preserve"> </w:t>
+      </w:r>
+      <w:r>
+        <w:rPr>
+          <w:rStyle w:val="VerbatimChar"/>
+        </w:rPr>
+        <w:t xml:space="preserve">fit2</w:t>
       </w:r>
     </w:p>
     <w:p>
@@ -4420,8 +4444,8 @@
       <w:pPr>
         <w:pStyle w:val="Compact"/>
         <w:numPr>
-          <w:ilvl w:val="0"/>
-          <w:numId w:val="1009"/>
+          <w:ilvl w:val="1"/>
+          <w:numId w:val="1010"/>
         </w:numPr>
       </w:pPr>
       <w:r>
@@ -4434,7 +4458,7 @@
         <w:t xml:space="preserve">fit3</w:t>
       </w:r>
       <w:r>
-        <w:t xml:space="preserve">): Then add in our (centered) covariate,</w:t>
+        <w:t xml:space="preserve">): Add in our (centered) covariate,</w:t>
       </w:r>
       <w:r>
         <w:t xml:space="preserve"> </w:t>
@@ -4446,15 +4470,27 @@
         <w:t xml:space="preserve">fruit_c</w:t>
       </w:r>
       <w:r>
-        <w:t xml:space="preserve">.</w:t>
+        <w:t xml:space="preserve"> </w:t>
+      </w:r>
+      <w:r>
+        <w:t xml:space="preserve">to</w:t>
+      </w:r>
+      <w:r>
+        <w:t xml:space="preserve"> </w:t>
+      </w:r>
+      <w:r>
+        <w:rPr>
+          <w:rStyle w:val="VerbatimChar"/>
+        </w:rPr>
+        <w:t xml:space="preserve">fit1</w:t>
       </w:r>
     </w:p>
     <w:p>
       <w:pPr>
         <w:pStyle w:val="Compact"/>
         <w:numPr>
-          <w:ilvl w:val="0"/>
-          <w:numId w:val="1009"/>
+          <w:ilvl w:val="1"/>
+          <w:numId w:val="1010"/>
         </w:numPr>
       </w:pPr>
       <w:r>
@@ -4467,7 +4503,7 @@
         <w:t xml:space="preserve">fit4</w:t>
       </w:r>
       <w:r>
-        <w:t xml:space="preserve">): Use a quadratic polynomial in</w:t>
+        <w:t xml:space="preserve">): Add in our (centered) covariate,</w:t>
       </w:r>
       <w:r>
         <w:t xml:space="preserve"> </w:t>
@@ -4479,7 +4515,19 @@
         <w:t xml:space="preserve">fruit_c</w:t>
       </w:r>
       <w:r>
-        <w:t xml:space="preserve">.</w:t>
+        <w:t xml:space="preserve"> </w:t>
+      </w:r>
+      <w:r>
+        <w:t xml:space="preserve">to</w:t>
+      </w:r>
+      <w:r>
+        <w:t xml:space="preserve"> </w:t>
+      </w:r>
+      <w:r>
+        <w:rPr>
+          <w:rStyle w:val="VerbatimChar"/>
+        </w:rPr>
+        <w:t xml:space="preserve">fit2</w:t>
       </w:r>
     </w:p>
     <w:bookmarkEnd w:id="39"/>

</xml_diff>